<commit_message>
update qmd file locations
</commit_message>
<xml_diff>
--- a/_book/664TP.docx
+++ b/_book/664TP.docx
@@ -15,13 +15,13 @@
         <w:pStyle w:val="Author"/>
       </w:pPr>
       <w:r>
-        <w:t xml:space="preserve">Jane</w:t>
+        <w:t xml:space="preserve">Hayden</w:t>
       </w:r>
       <w:r>
         <w:t xml:space="preserve"> </w:t>
       </w:r>
       <w:r>
-        <w:t xml:space="preserve">Doe</w:t>
+        <w:t xml:space="preserve">Atchley</w:t>
       </w:r>
     </w:p>
     <w:p>
@@ -29,7 +29,19 @@
         <w:pStyle w:val="Date"/>
       </w:pPr>
       <w:r>
-        <w:t xml:space="preserve">1/31/23</w:t>
+        <w:t xml:space="preserve">31</w:t>
+      </w:r>
+      <w:r>
+        <w:t xml:space="preserve"> </w:t>
+      </w:r>
+      <w:r>
+        <w:t xml:space="preserve">January</w:t>
+      </w:r>
+      <w:r>
+        <w:t xml:space="preserve"> </w:t>
+      </w:r>
+      <w:r>
+        <w:t xml:space="preserve">2023</w:t>
       </w:r>
     </w:p>
     <w:sdt>

</xml_diff>